<commit_message>
modified proposal for adding mockito
</commit_message>
<xml_diff>
--- a/Project01/Documentation/Project Proposal/Team19_Proposal.docx
+++ b/Project01/Documentation/Project Proposal/Team19_Proposal.docx
@@ -516,6 +516,7 @@
           <w:lang w:val="en-US"/>
         </w:rPr>
         <w:tab/>
+        <w:t xml:space="preserve"> -  </w:t>
       </w:r>
       <w:r>
         <w:rPr>
@@ -524,33 +525,7 @@
           <w:szCs w:val="28"/>
           <w:lang w:val="en-US"/>
         </w:rPr>
-        <w:t xml:space="preserve"> -</w:t>
-      </w:r>
-      <w:r>
-        <w:rPr>
-          <w:rFonts w:ascii="Cambria" w:hAnsi="Cambria"/>
-          <w:sz w:val="28"/>
-          <w:szCs w:val="28"/>
-          <w:lang w:val="en-US"/>
-        </w:rPr>
-        <w:t xml:space="preserve">  </w:t>
-      </w:r>
-      <w:r>
-        <w:rPr>
-          <w:rFonts w:ascii="Cambria" w:hAnsi="Cambria"/>
-          <w:sz w:val="28"/>
-          <w:szCs w:val="28"/>
-          <w:lang w:val="en-US"/>
-        </w:rPr>
         <w:tab/>
-      </w:r>
-      <w:r>
-        <w:rPr>
-          <w:rFonts w:ascii="Cambria" w:hAnsi="Cambria"/>
-          <w:sz w:val="28"/>
-          <w:szCs w:val="28"/>
-          <w:lang w:val="en-US"/>
-        </w:rPr>
         <w:t>1420991042</w:t>
       </w:r>
     </w:p>
@@ -798,25 +773,7 @@
           <w:szCs w:val="32"/>
           <w:lang w:val="en-US"/>
         </w:rPr>
-        <w:t xml:space="preserve">By using this project, admin will be able to create new bank account, add money or </w:t>
-      </w:r>
-      <w:r>
-        <w:rPr>
-          <w:rFonts w:ascii="Times New Roman" w:hAnsi="Times New Roman"/>
-          <w:sz w:val="32"/>
-          <w:szCs w:val="32"/>
-          <w:lang w:val="en-US"/>
-        </w:rPr>
-        <w:t xml:space="preserve">        </w:t>
-      </w:r>
-      <w:r>
-        <w:rPr>
-          <w:rFonts w:ascii="Times New Roman" w:hAnsi="Times New Roman"/>
-          <w:sz w:val="32"/>
-          <w:szCs w:val="32"/>
-          <w:lang w:val="en-US"/>
-        </w:rPr>
-        <w:t>deposit money, check balance of the accounts, check number of account holder, check percentage of interest and update it, search account for info, check for loan availability, give loan, withdrawing balance if account-holder wants and successful transaction of money. It will make a bank easier to perform these operations to save info rather than saving it manually</w:t>
+        <w:t>By using this project, admin will be able to create new bank account, add money or         deposit money, check balance of the accounts, check number of account holder, check percentage of interest and update it, search account for info, check for loan availability, give loan, withdrawing balance if account-holder wants and successful transaction of money. It will make a bank easier to perform these operations to save info rather than saving it manually</w:t>
       </w:r>
       <w:r>
         <w:rPr>
@@ -1061,7 +1018,7 @@
           <w:sz w:val="32"/>
           <w:szCs w:val="32"/>
         </w:rPr>
-        <w:t>Hamcrest</w:t>
+        <w:t>Mockito</w:t>
       </w:r>
       <w:proofErr w:type="spellEnd"/>
       <w:r>
@@ -1070,23 +1027,102 @@
           <w:sz w:val="32"/>
           <w:szCs w:val="32"/>
         </w:rPr>
-        <w:t xml:space="preserve"> </w:t>
-      </w:r>
+        <w:t xml:space="preserve">, </w:t>
+      </w:r>
+      <w:proofErr w:type="spellStart"/>
       <w:r>
         <w:rPr>
           <w:rFonts w:ascii="Times New Roman" w:hAnsi="Times New Roman" w:cs="Times New Roman"/>
           <w:sz w:val="32"/>
           <w:szCs w:val="32"/>
         </w:rPr>
-        <w:t xml:space="preserve">and JUnit </w:t>
-      </w:r>
+        <w:t>Hamcrest</w:t>
+      </w:r>
+      <w:proofErr w:type="spellEnd"/>
       <w:r>
         <w:rPr>
           <w:rFonts w:ascii="Times New Roman" w:hAnsi="Times New Roman" w:cs="Times New Roman"/>
           <w:sz w:val="32"/>
           <w:szCs w:val="32"/>
         </w:rPr>
-        <w:t xml:space="preserve">framework in order to test whole project. </w:t>
+        <w:t xml:space="preserve"> </w:t>
+      </w:r>
+      <w:r>
+        <w:rPr>
+          <w:rFonts w:ascii="Times New Roman" w:hAnsi="Times New Roman" w:cs="Times New Roman"/>
+          <w:sz w:val="32"/>
+          <w:szCs w:val="32"/>
+        </w:rPr>
+        <w:t xml:space="preserve">and JUnit </w:t>
+      </w:r>
+      <w:r>
+        <w:rPr>
+          <w:rFonts w:ascii="Times New Roman" w:hAnsi="Times New Roman" w:cs="Times New Roman"/>
+          <w:sz w:val="32"/>
+          <w:szCs w:val="32"/>
+        </w:rPr>
+        <w:t>framework in order to test whole project</w:t>
+      </w:r>
+      <w:r>
+        <w:rPr>
+          <w:rFonts w:cs="Times New Roman"/>
+          <w:color w:val="000000" w:themeColor="text1"/>
+          <w:sz w:val="32"/>
+          <w:szCs w:val="32"/>
+          <w:shd w:val="clear" w:color="auto" w:fill="FFFFFF" w:themeFill="background1"/>
+        </w:rPr>
+        <w:t>.</w:t>
+      </w:r>
+      <w:r>
+        <w:rPr>
+          <w:rFonts w:cs="Arial"/>
+          <w:color w:val="000000" w:themeColor="text1"/>
+          <w:sz w:val="32"/>
+          <w:szCs w:val="32"/>
+          <w:shd w:val="clear" w:color="auto" w:fill="FFFFFF" w:themeFill="background1"/>
+        </w:rPr>
+        <w:t xml:space="preserve"> </w:t>
+      </w:r>
+      <w:proofErr w:type="spellStart"/>
+      <w:r>
+        <w:rPr>
+          <w:rFonts w:cs="Arial"/>
+          <w:color w:val="000000" w:themeColor="text1"/>
+          <w:sz w:val="32"/>
+          <w:szCs w:val="32"/>
+          <w:shd w:val="clear" w:color="auto" w:fill="FFFFFF" w:themeFill="background1"/>
+        </w:rPr>
+        <w:t>Mockito</w:t>
+      </w:r>
+      <w:proofErr w:type="spellEnd"/>
+      <w:r>
+        <w:rPr>
+          <w:rFonts w:cs="Arial"/>
+          <w:color w:val="000000" w:themeColor="text1"/>
+          <w:sz w:val="32"/>
+          <w:szCs w:val="32"/>
+          <w:shd w:val="clear" w:color="auto" w:fill="FFFFFF" w:themeFill="background1"/>
+        </w:rPr>
+        <w:t xml:space="preserve"> is a mocking framework that tastes really good. It lets you write beautiful tests with a clean &amp; simple API</w:t>
+      </w:r>
+      <w:r>
+        <w:rPr>
+          <w:rFonts w:cs="Arial"/>
+          <w:color w:val="000000" w:themeColor="text1"/>
+          <w:sz w:val="32"/>
+          <w:szCs w:val="32"/>
+          <w:shd w:val="clear" w:color="auto" w:fill="FFFFFF" w:themeFill="background1"/>
+        </w:rPr>
+        <w:t>.</w:t>
+      </w:r>
+      <w:r>
+        <w:rPr>
+          <w:rFonts w:ascii="Times New Roman" w:hAnsi="Times New Roman" w:cs="Times New Roman"/>
+          <w:color w:val="000000" w:themeColor="text1"/>
+          <w:sz w:val="32"/>
+          <w:szCs w:val="32"/>
+        </w:rPr>
+        <w:t xml:space="preserve"> </w:t>
       </w:r>
       <w:proofErr w:type="spellStart"/>
       <w:r>
@@ -1235,8 +1271,6 @@
         </w:rPr>
         <w:t>5</w:t>
       </w:r>
-      <w:bookmarkStart w:id="0" w:name="_GoBack"/>
-      <w:bookmarkEnd w:id="0"/>
       <w:r>
         <w:rPr>
           <w:rFonts w:ascii="Times New Roman" w:hAnsi="Times New Roman" w:cs="Times New Roman"/>
@@ -1343,7 +1377,101 @@
           <w:szCs w:val="28"/>
           <w:lang w:val="en-US"/>
         </w:rPr>
-        <w:t>Framework: JUnit</w:t>
+        <w:t>Framework:</w:t>
+      </w:r>
+      <w:r>
+        <w:rPr>
+          <w:rFonts w:ascii="Times New Roman" w:hAnsi="Times New Roman"/>
+          <w:sz w:val="28"/>
+          <w:szCs w:val="28"/>
+          <w:lang w:val="en-US"/>
+        </w:rPr>
+        <w:t xml:space="preserve"> </w:t>
+      </w:r>
+      <w:proofErr w:type="spellStart"/>
+      <w:r>
+        <w:rPr>
+          <w:rFonts w:ascii="Times New Roman" w:hAnsi="Times New Roman"/>
+          <w:sz w:val="28"/>
+          <w:szCs w:val="28"/>
+          <w:lang w:val="en-US"/>
+        </w:rPr>
+        <w:t>Mockito</w:t>
+      </w:r>
+      <w:proofErr w:type="spellEnd"/>
+      <w:r>
+        <w:rPr>
+          <w:rFonts w:ascii="Times New Roman" w:hAnsi="Times New Roman"/>
+          <w:sz w:val="28"/>
+          <w:szCs w:val="28"/>
+          <w:lang w:val="en-US"/>
+        </w:rPr>
+        <w:t xml:space="preserve"> (2.0.2),</w:t>
+      </w:r>
+      <w:r>
+        <w:rPr>
+          <w:rFonts w:ascii="Times New Roman" w:hAnsi="Times New Roman"/>
+          <w:sz w:val="28"/>
+          <w:szCs w:val="28"/>
+          <w:lang w:val="en-US"/>
+        </w:rPr>
+        <w:t xml:space="preserve"> J</w:t>
+      </w:r>
+      <w:r>
+        <w:rPr>
+          <w:rFonts w:ascii="Times New Roman" w:hAnsi="Times New Roman"/>
+          <w:sz w:val="28"/>
+          <w:szCs w:val="28"/>
+          <w:lang w:val="en-US"/>
+        </w:rPr>
+        <w:t>U</w:t>
+      </w:r>
+      <w:r>
+        <w:rPr>
+          <w:rFonts w:ascii="Times New Roman" w:hAnsi="Times New Roman"/>
+          <w:sz w:val="28"/>
+          <w:szCs w:val="28"/>
+          <w:lang w:val="en-US"/>
+        </w:rPr>
+        <w:t>nit</w:t>
+      </w:r>
+      <w:r>
+        <w:rPr>
+          <w:rFonts w:ascii="Times New Roman" w:hAnsi="Times New Roman"/>
+          <w:sz w:val="28"/>
+          <w:szCs w:val="28"/>
+          <w:lang w:val="en-US"/>
+        </w:rPr>
+        <w:t xml:space="preserve"> 4.12 </w:t>
+      </w:r>
+      <w:r>
+        <w:rPr>
+          <w:rFonts w:ascii="Times New Roman" w:hAnsi="Times New Roman"/>
+          <w:sz w:val="28"/>
+          <w:szCs w:val="28"/>
+          <w:lang w:val="en-US"/>
+        </w:rPr>
+        <w:t xml:space="preserve">&amp; </w:t>
+      </w:r>
+      <w:proofErr w:type="spellStart"/>
+      <w:r>
+        <w:rPr>
+          <w:rFonts w:ascii="Times New Roman" w:hAnsi="Times New Roman"/>
+          <w:sz w:val="28"/>
+          <w:szCs w:val="28"/>
+          <w:lang w:val="en-US"/>
+        </w:rPr>
+        <w:t>Hamcrest</w:t>
+      </w:r>
+      <w:proofErr w:type="spellEnd"/>
+      <w:r>
+        <w:rPr>
+          <w:rFonts w:ascii="Times New Roman" w:hAnsi="Times New Roman"/>
+          <w:sz w:val="28"/>
+          <w:szCs w:val="28"/>
+          <w:lang w:val="en-US"/>
+        </w:rPr>
+        <w:t xml:space="preserve"> 1.3</w:t>
       </w:r>
       <w:r>
         <w:rPr>
@@ -1353,38 +1481,19 @@
           <w:lang w:val="en-US"/>
         </w:rPr>
         <w:tab/>
-        <w:t xml:space="preserve">&amp; </w:t>
-      </w:r>
-      <w:proofErr w:type="spellStart"/>
-      <w:r>
-        <w:rPr>
-          <w:rFonts w:ascii="Times New Roman" w:hAnsi="Times New Roman"/>
-          <w:sz w:val="28"/>
-          <w:szCs w:val="28"/>
-          <w:lang w:val="en-US"/>
-        </w:rPr>
-        <w:t>Hamcrest</w:t>
-      </w:r>
-      <w:proofErr w:type="spellEnd"/>
-      <w:r>
-        <w:rPr>
-          <w:rFonts w:ascii="Times New Roman" w:hAnsi="Times New Roman"/>
-          <w:sz w:val="28"/>
-          <w:szCs w:val="28"/>
-          <w:lang w:val="en-US"/>
-        </w:rPr>
-        <w:tab/>
-      </w:r>
-    </w:p>
-    <w:p>
-      <w:pPr>
-        <w:rPr>
-          <w:rFonts w:ascii="Times New Roman" w:hAnsi="Times New Roman" w:cs="Times New Roman"/>
-          <w:b/>
-          <w:sz w:val="28"/>
-          <w:szCs w:val="28"/>
-        </w:rPr>
-      </w:pPr>
+      </w:r>
+    </w:p>
+    <w:p>
+      <w:pPr>
+        <w:rPr>
+          <w:rFonts w:ascii="Times New Roman" w:hAnsi="Times New Roman" w:cs="Times New Roman"/>
+          <w:b/>
+          <w:sz w:val="28"/>
+          <w:szCs w:val="28"/>
+        </w:rPr>
+      </w:pPr>
+      <w:bookmarkStart w:id="0" w:name="_GoBack"/>
+      <w:bookmarkEnd w:id="0"/>
     </w:p>
     <w:p>
       <w:pPr>
@@ -2810,7 +2919,7 @@
 </file>
 
 <file path=customXml/itemProps1.xml><?xml version="1.0" encoding="utf-8"?>
-<ds:datastoreItem xmlns:ds="http://schemas.openxmlformats.org/officeDocument/2006/customXml" ds:itemID="{CD467921-254B-4845-8108-D69A719B936B}">
+<ds:datastoreItem xmlns:ds="http://schemas.openxmlformats.org/officeDocument/2006/customXml" ds:itemID="{C9FAF196-A8A1-49EC-AAC8-8D6A87B5644E}">
   <ds:schemaRefs>
     <ds:schemaRef ds:uri="http://schemas.openxmlformats.org/officeDocument/2006/bibliography"/>
   </ds:schemaRefs>

</xml_diff>